<commit_message>
Cleared the code a little, deleted some files, added some chars for the main string.
</commit_message>
<xml_diff>
--- a/Vigenere_dokumentacio.docx
+++ b/Vigenere_dokumentacio.docx
@@ -426,6 +426,9 @@
     </w:sdt>
     <w:sdt>
       <w:sdtPr>
+        <w:rPr>
+          <w:sz w:val="20"/>
+        </w:rPr>
         <w:id w:val="904184989"/>
         <w:docPartObj>
           <w:docPartGallery w:val="Table of Contents"/>
@@ -436,7 +439,6 @@
         <w:rPr>
           <w:b/>
           <w:bCs/>
-          <w:sz w:val="20"/>
         </w:rPr>
       </w:sdtEndPr>
       <w:sdtContent>
@@ -1171,11 +1173,9 @@
       <w:r>
         <w:t xml:space="preserve"> kód, vagy rejtjel egy viszonylag </w:t>
       </w:r>
-      <w:proofErr w:type="spellStart"/>
       <w:r>
-        <w:t>alapabbnak</w:t>
+        <w:t>egyszerűnek</w:t>
       </w:r>
-      <w:proofErr w:type="spellEnd"/>
       <w:r>
         <w:t xml:space="preserve"> számító titkosítási módszer, mely a </w:t>
       </w:r>
@@ -1223,7 +1223,7 @@
     </w:p>
     <w:p>
       <w:r>
-        <w:t xml:space="preserve">Olyan program írása volt a célom, mely a </w:t>
+        <w:t xml:space="preserve">Az általam megírt program, a </w:t>
       </w:r>
       <w:proofErr w:type="spellStart"/>
       <w:r>
@@ -1231,18 +1231,10 @@
       </w:r>
       <w:proofErr w:type="spellEnd"/>
       <w:r>
-        <w:t xml:space="preserve"> rejtjel logikáját felhasználva képes szöveget, vagy file-ok tartalmát </w:t>
-      </w:r>
-      <w:proofErr w:type="spellStart"/>
-      <w:r>
-        <w:t>letitkosítani</w:t>
-      </w:r>
-      <w:proofErr w:type="spellEnd"/>
-      <w:r>
-        <w:t>, valamint dekódolni azokat.</w:t>
+        <w:t xml:space="preserve"> rejtjel logikáját felhasználva </w:t>
       </w:r>
       <w:r>
-        <w:t xml:space="preserve"> Továbbá fontosnak tartottam, hogy ne csak azokat a szövegeket tudjam </w:t>
+        <w:t xml:space="preserve"> képes szöveget, vagy file-ok tartalmát </w:t>
       </w:r>
       <w:proofErr w:type="spellStart"/>
       <w:r>
@@ -1250,15 +1242,44 @@
       </w:r>
       <w:proofErr w:type="spellEnd"/>
       <w:r>
-        <w:t xml:space="preserve">, melyek kizárólag az ABC elemeiből állnak, ezért kicsit bővítettem az alapértelmezett karakterek listáját, így a magyar ABC-n kívül a számokat, valamint </w:t>
+        <w:t>, valamint dekódolni azokat.</w:t>
       </w:r>
-      <w:proofErr w:type="gramStart"/>
       <w:r>
-        <w:t>a .,!?</w:t>
+        <w:t xml:space="preserve"> Továbbá fontosnak tartottam</w:t>
       </w:r>
-      <w:proofErr w:type="gramEnd"/>
       <w:r>
-        <w:t>#$@, és a szóköz karakterek egyaránt felhasználhatók a kódolni kívánt szövegben.</w:t>
+        <w:t>,</w:t>
+      </w:r>
+      <w:r>
+        <w:t xml:space="preserve"> hogy a megírt program ne csak azokat a szövegeket tudja </w:t>
+      </w:r>
+      <w:proofErr w:type="spellStart"/>
+      <w:r>
+        <w:t>titkosítani</w:t>
+      </w:r>
+      <w:proofErr w:type="spellEnd"/>
+      <w:r>
+        <w:t xml:space="preserve">, melyek kizárólag az ABC elemeiből állnak, ezért </w:t>
+      </w:r>
+      <w:r>
+        <w:t xml:space="preserve">kibővítettem az </w:t>
+      </w:r>
+      <w:r>
+        <w:t>alapértelmezett karakterek listáját</w:t>
+      </w:r>
+      <w:r>
+        <w:t>.</w:t>
+      </w:r>
+      <w:r>
+        <w:t xml:space="preserve"> </w:t>
+      </w:r>
+      <w:r>
+        <w:t>A magyar ABC-n kívül a számok, a szóköz karakter valamint a különleges karakterek (.,!?#$@) egyaránt felhasználhatóak a kódolni kívánt szövegben</w:t>
+      </w:r>
+    </w:p>
+    <w:p>
+      <w:r>
+        <w:t>.</w:t>
       </w:r>
     </w:p>
     <w:p>
@@ -1292,7 +1313,7 @@
       </w:r>
       <w:proofErr w:type="spellEnd"/>
       <w:r>
-        <w:t xml:space="preserve"> a megadott szöveget, először is be kell kérni a felhasználótól egy jelszót, ami alapján létrehozzuk a </w:t>
+        <w:t xml:space="preserve"> a megadott szöveget, először be kell kérni a felhasználótól egy jelszót, ami alapján létrehozzuk a </w:t>
       </w:r>
       <w:proofErr w:type="spellStart"/>
       <w:r>
@@ -1353,7 +1374,13 @@
       </w:r>
       <w:proofErr w:type="spellStart"/>
       <w:r>
-        <w:t>stringhez</w:t>
+        <w:t>string</w:t>
+      </w:r>
+      <w:r>
+        <w:t>-</w:t>
+      </w:r>
+      <w:r>
+        <w:t>hez</w:t>
       </w:r>
       <w:proofErr w:type="spellEnd"/>
     </w:p>
@@ -1377,15 +1404,7 @@
       </w:r>
       <w:proofErr w:type="spellEnd"/>
       <w:r>
-        <w:t xml:space="preserve"> a kívánt szöveget, </w:t>
-      </w:r>
-      <w:proofErr w:type="gramStart"/>
-      <w:r>
-        <w:t>viszont</w:t>
-      </w:r>
-      <w:proofErr w:type="gramEnd"/>
-      <w:r>
-        <w:t xml:space="preserve"> ha a –d kapcsolót használja az ember, akkor a program dekódoló funkciója indul el. </w:t>
+        <w:t xml:space="preserve"> a kívánt szöveget, viszont ha a –d kapcsolót használja az ember, akkor a program dekódoló funkciója indul el. </w:t>
       </w:r>
     </w:p>
     <w:p>
@@ -1405,15 +1424,7 @@
     </w:p>
     <w:p>
       <w:r>
-        <w:t xml:space="preserve">Ha egy bizonyos file tartalmát szeretnénk lekódolni, akkor erre a -f kapcsolóval van lehetőségünk. Ebben az esetben a program egyszerűen beolvassa a felhasználótól a kódolni kívánt file-t, tartalmát elmenti egy változóba, amelyen végrehajtja a korábban leírt kódolási folyamatot, majd létrehoz </w:t>
-      </w:r>
-      <w:proofErr w:type="gramStart"/>
-      <w:r>
-        <w:t>egy .VIG</w:t>
-      </w:r>
-      <w:proofErr w:type="gramEnd"/>
-      <w:r>
-        <w:t xml:space="preserve"> kiterjesztésű lekódolt file-t.</w:t>
+        <w:t>Ha egy bizonyos file tartalmát szeretnénk lekódolni, akkor erre a -f kapcsolóval van lehetőségünk. Ebben az esetben a program egyszerűen beolvassa a felhasználótól a kódolni kívánt file-t, tartalmát elmenti egy változóba, amelyen végrehajtja a korábban leírt kódolási folyamatot, majd létrehoz egy .VIG kiterjesztésű lekódolt file-t.</w:t>
       </w:r>
     </w:p>
     <w:p>
@@ -1428,15 +1439,7 @@
     </w:p>
     <w:p>
       <w:r>
-        <w:t xml:space="preserve">Természetesen a -d és -f kapcsolók együttes használata lehetővé teszi, hogy </w:t>
-      </w:r>
-      <w:proofErr w:type="gramStart"/>
-      <w:r>
-        <w:t>egy .VIG</w:t>
-      </w:r>
-      <w:proofErr w:type="gramEnd"/>
-      <w:r>
-        <w:t xml:space="preserve"> kiterjesztésű lekódolt file-t dekódoljunk. Ugyan úgy, mint a file lekódolásánál, meg kell adni a szükséges file-t, majd a dekódolás alapján dekódolja, és az eredményt kiírja egy file-</w:t>
+        <w:t>Természetesen a -d és -f kapcsolók együttes használata lehetővé teszi, hogy egy .VIG kiterjesztésű lekódolt file-t dekódoljunk. Ugyan úgy, mint a file lekódolásánál, meg kell adni a szükséges file-t, majd a dekódolás alapján dekódolja, és az eredményt kiírja egy file-</w:t>
       </w:r>
       <w:proofErr w:type="spellStart"/>
       <w:r>
@@ -1569,27 +1572,14 @@
     <w:r>
       <w:instrText xml:space="preserve"> If </w:instrText>
     </w:r>
-    <w:r>
-      <w:fldChar w:fldCharType="begin"/>
-    </w:r>
-    <w:r>
-      <w:instrText xml:space="preserve"> STYLEREF  "címsor 1"  \* MERGEFORMAT </w:instrText>
-    </w:r>
-    <w:r>
-      <w:fldChar w:fldCharType="separate"/>
-    </w:r>
-    <w:r>
-      <w:rPr>
-        <w:noProof/>
-      </w:rPr>
-      <w:instrText>Program működése</w:instrText>
-    </w:r>
-    <w:r>
-      <w:rPr>
-        <w:noProof/>
-      </w:rPr>
-      <w:fldChar w:fldCharType="end"/>
-    </w:r>
+    <w:fldSimple w:instr=" STYLEREF  &quot;címsor 1&quot;  \* MERGEFORMAT ">
+      <w:r>
+        <w:rPr>
+          <w:noProof/>
+        </w:rPr>
+        <w:instrText>Program működése</w:instrText>
+      </w:r>
+    </w:fldSimple>
     <w:r>
       <w:instrText>&lt;&gt; “Error*” “</w:instrText>
     </w:r>
@@ -2878,6 +2868,7 @@
     <w:lsdException w:name="HTML Sample" w:semiHidden="1" w:unhideWhenUsed="1"/>
     <w:lsdException w:name="HTML Typewriter" w:semiHidden="1" w:unhideWhenUsed="1"/>
     <w:lsdException w:name="HTML Variable" w:semiHidden="1" w:unhideWhenUsed="1"/>
+    <w:lsdException w:name="Normal Table" w:semiHidden="1" w:unhideWhenUsed="1"/>
     <w:lsdException w:name="annotation subject" w:semiHidden="1" w:unhideWhenUsed="1"/>
     <w:lsdException w:name="No List" w:semiHidden="1" w:unhideWhenUsed="1"/>
     <w:lsdException w:name="Outline List 1" w:semiHidden="1" w:unhideWhenUsed="1"/>
@@ -2920,8 +2911,11 @@
     <w:lsdException w:name="Table Contemporary" w:semiHidden="1" w:unhideWhenUsed="1"/>
     <w:lsdException w:name="Table Elegant" w:semiHidden="1" w:unhideWhenUsed="1"/>
     <w:lsdException w:name="Table Professional" w:semiHidden="1" w:unhideWhenUsed="1"/>
+    <w:lsdException w:name="Table Subtle 1" w:semiHidden="1" w:unhideWhenUsed="1"/>
     <w:lsdException w:name="Table Subtle 2" w:semiHidden="1" w:unhideWhenUsed="1"/>
     <w:lsdException w:name="Table Web 1" w:semiHidden="1" w:unhideWhenUsed="1"/>
+    <w:lsdException w:name="Table Web 2" w:semiHidden="1" w:unhideWhenUsed="1"/>
+    <w:lsdException w:name="Table Web 3" w:semiHidden="1" w:unhideWhenUsed="1"/>
     <w:lsdException w:name="Balloon Text" w:semiHidden="1" w:unhideWhenUsed="1"/>
     <w:lsdException w:name="Table Grid" w:uiPriority="59"/>
     <w:lsdException w:name="Table Theme" w:semiHidden="1" w:unhideWhenUsed="1"/>
@@ -18793,9 +18787,7 @@
 </file>
 
 <file path=customXml/item2.xml><?xml version="1.0" encoding="utf-8"?>
-<mappings xmlns="http://schemas.microsoft.com/pics">
-  <picture>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</picture>
-</mappings>
+<b:Sources xmlns:b="http://schemas.openxmlformats.org/officeDocument/2006/bibliography" SelectedStyle="\APA.XSL" StyleName="APA"/>
 </file>
 
 <file path=customXml/item3.xml><?xml version="1.0" encoding="utf-8"?>
@@ -18808,7 +18800,9 @@
 </file>
 
 <file path=customXml/item4.xml><?xml version="1.0" encoding="utf-8"?>
-<b:Sources xmlns:b="http://schemas.openxmlformats.org/officeDocument/2006/bibliography" SelectedStyle="\APA.XSL" StyleName="APA"/>
+<mappings xmlns="http://schemas.microsoft.com/pics">
+  <picture>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</picture>
+</mappings>
 </file>
 
 <file path=customXml/itemProps1.xml><?xml version="1.0" encoding="utf-8"?>
@@ -18820,9 +18814,9 @@
 </file>
 
 <file path=customXml/itemProps2.xml><?xml version="1.0" encoding="utf-8"?>
-<ds:datastoreItem xmlns:ds="http://schemas.openxmlformats.org/officeDocument/2006/customXml" ds:itemID="{F679E4D8-73D9-412D-B716-777944E71373}">
+<ds:datastoreItem xmlns:ds="http://schemas.openxmlformats.org/officeDocument/2006/customXml" ds:itemID="{888BEA89-25E5-47F6-9AFF-A46F9FAA18AD}">
   <ds:schemaRefs>
-    <ds:schemaRef ds:uri="http://schemas.microsoft.com/pics"/>
+    <ds:schemaRef ds:uri="http://schemas.openxmlformats.org/officeDocument/2006/bibliography"/>
   </ds:schemaRefs>
 </ds:datastoreItem>
 </file>
@@ -18836,9 +18830,9 @@
 </file>
 
 <file path=customXml/itemProps4.xml><?xml version="1.0" encoding="utf-8"?>
-<ds:datastoreItem xmlns:ds="http://schemas.openxmlformats.org/officeDocument/2006/customXml" ds:itemID="{888BEA89-25E5-47F6-9AFF-A46F9FAA18AD}">
+<ds:datastoreItem xmlns:ds="http://schemas.openxmlformats.org/officeDocument/2006/customXml" ds:itemID="{F679E4D8-73D9-412D-B716-777944E71373}">
   <ds:schemaRefs>
-    <ds:schemaRef ds:uri="http://schemas.openxmlformats.org/officeDocument/2006/bibliography"/>
+    <ds:schemaRef ds:uri="http://schemas.microsoft.com/pics"/>
   </ds:schemaRefs>
 </ds:datastoreItem>
 </file>
</xml_diff>

<commit_message>
Added the break line. Now there is lots of print in the code...
</commit_message>
<xml_diff>
--- a/Vigenere_dokumentacio.docx
+++ b/Vigenere_dokumentacio.docx
@@ -474,7 +474,7 @@
           <w:r>
             <w:fldChar w:fldCharType="separate"/>
           </w:r>
-          <w:hyperlink w:anchor="_Toc82788260" w:history="1">
+          <w:hyperlink w:anchor="_Toc83036905" w:history="1">
             <w:r>
               <w:rPr>
                 <w:rStyle w:val="Hiperhivatkozs"/>
@@ -501,7 +501,7 @@
                 <w:noProof/>
                 <w:webHidden/>
               </w:rPr>
-              <w:instrText xml:space="preserve"> PAGEREF _Toc82788260 \h </w:instrText>
+              <w:instrText xml:space="preserve"> PAGEREF _Toc83036905 \h </w:instrText>
             </w:r>
             <w:r>
               <w:rPr>
@@ -547,7 +547,7 @@
               <w:szCs w:val="22"/>
             </w:rPr>
           </w:pPr>
-          <w:hyperlink w:anchor="_Toc82788261" w:history="1">
+          <w:hyperlink w:anchor="_Toc83036906" w:history="1">
             <w:r>
               <w:rPr>
                 <w:rStyle w:val="Hiperhivatkozs"/>
@@ -574,7 +574,7 @@
                 <w:noProof/>
                 <w:webHidden/>
               </w:rPr>
-              <w:instrText xml:space="preserve"> PAGEREF _Toc82788261 \h </w:instrText>
+              <w:instrText xml:space="preserve"> PAGEREF _Toc83036906 \h </w:instrText>
             </w:r>
             <w:r>
               <w:rPr>
@@ -620,7 +620,7 @@
               <w:szCs w:val="22"/>
             </w:rPr>
           </w:pPr>
-          <w:hyperlink w:anchor="_Toc82788262" w:history="1">
+          <w:hyperlink w:anchor="_Toc83036907" w:history="1">
             <w:r>
               <w:rPr>
                 <w:rStyle w:val="Hiperhivatkozs"/>
@@ -647,7 +647,7 @@
                 <w:noProof/>
                 <w:webHidden/>
               </w:rPr>
-              <w:instrText xml:space="preserve"> PAGEREF _Toc82788262 \h </w:instrText>
+              <w:instrText xml:space="preserve"> PAGEREF _Toc83036907 \h </w:instrText>
             </w:r>
             <w:r>
               <w:rPr>
@@ -693,7 +693,7 @@
               <w:szCs w:val="22"/>
             </w:rPr>
           </w:pPr>
-          <w:hyperlink w:anchor="_Toc82788263" w:history="1">
+          <w:hyperlink w:anchor="_Toc83036908" w:history="1">
             <w:r>
               <w:rPr>
                 <w:rStyle w:val="Hiperhivatkozs"/>
@@ -720,7 +720,7 @@
                 <w:noProof/>
                 <w:webHidden/>
               </w:rPr>
-              <w:instrText xml:space="preserve"> PAGEREF _Toc82788263 \h </w:instrText>
+              <w:instrText xml:space="preserve"> PAGEREF _Toc83036908 \h </w:instrText>
             </w:r>
             <w:r>
               <w:rPr>
@@ -766,7 +766,7 @@
               <w:szCs w:val="22"/>
             </w:rPr>
           </w:pPr>
-          <w:hyperlink w:anchor="_Toc82788264" w:history="1">
+          <w:hyperlink w:anchor="_Toc83036909" w:history="1">
             <w:r>
               <w:rPr>
                 <w:rStyle w:val="Hiperhivatkozs"/>
@@ -793,7 +793,7 @@
                 <w:noProof/>
                 <w:webHidden/>
               </w:rPr>
-              <w:instrText xml:space="preserve"> PAGEREF _Toc82788264 \h </w:instrText>
+              <w:instrText xml:space="preserve"> PAGEREF _Toc83036909 \h </w:instrText>
             </w:r>
             <w:r>
               <w:rPr>
@@ -839,7 +839,7 @@
               <w:szCs w:val="22"/>
             </w:rPr>
           </w:pPr>
-          <w:hyperlink w:anchor="_Toc82788265" w:history="1">
+          <w:hyperlink w:anchor="_Toc83036910" w:history="1">
             <w:r>
               <w:rPr>
                 <w:rStyle w:val="Hiperhivatkozs"/>
@@ -866,7 +866,7 @@
                 <w:noProof/>
                 <w:webHidden/>
               </w:rPr>
-              <w:instrText xml:space="preserve"> PAGEREF _Toc82788265 \h </w:instrText>
+              <w:instrText xml:space="preserve"> PAGEREF _Toc83036910 \h </w:instrText>
             </w:r>
             <w:r>
               <w:rPr>
@@ -912,7 +912,7 @@
               <w:szCs w:val="22"/>
             </w:rPr>
           </w:pPr>
-          <w:hyperlink w:anchor="_Toc82788266" w:history="1">
+          <w:hyperlink w:anchor="_Toc83036911" w:history="1">
             <w:r>
               <w:rPr>
                 <w:rStyle w:val="Hiperhivatkozs"/>
@@ -939,7 +939,7 @@
                 <w:noProof/>
                 <w:webHidden/>
               </w:rPr>
-              <w:instrText xml:space="preserve"> PAGEREF _Toc82788266 \h </w:instrText>
+              <w:instrText xml:space="preserve"> PAGEREF _Toc83036911 \h </w:instrText>
             </w:r>
             <w:r>
               <w:rPr>
@@ -985,7 +985,7 @@
               <w:szCs w:val="22"/>
             </w:rPr>
           </w:pPr>
-          <w:hyperlink w:anchor="_Toc82788267" w:history="1">
+          <w:hyperlink w:anchor="_Toc83036912" w:history="1">
             <w:r>
               <w:rPr>
                 <w:rStyle w:val="Hiperhivatkozs"/>
@@ -1012,7 +1012,7 @@
                 <w:noProof/>
                 <w:webHidden/>
               </w:rPr>
-              <w:instrText xml:space="preserve"> PAGEREF _Toc82788267 \h </w:instrText>
+              <w:instrText xml:space="preserve"> PAGEREF _Toc83036912 \h </w:instrText>
             </w:r>
             <w:r>
               <w:rPr>
@@ -1058,7 +1058,7 @@
               <w:szCs w:val="22"/>
             </w:rPr>
           </w:pPr>
-          <w:hyperlink w:anchor="_Toc82788268" w:history="1">
+          <w:hyperlink w:anchor="_Toc83036913" w:history="1">
             <w:r>
               <w:rPr>
                 <w:rStyle w:val="Hiperhivatkozs"/>
@@ -1085,7 +1085,7 @@
                 <w:noProof/>
                 <w:webHidden/>
               </w:rPr>
-              <w:instrText xml:space="preserve"> PAGEREF _Toc82788268 \h </w:instrText>
+              <w:instrText xml:space="preserve"> PAGEREF _Toc83036913 \h </w:instrText>
             </w:r>
             <w:r>
               <w:rPr>
@@ -1117,6 +1117,298 @@
           </w:hyperlink>
         </w:p>
         <w:p>
+          <w:pPr>
+            <w:pStyle w:val="TJ20"/>
+            <w:tabs>
+              <w:tab w:val="right" w:leader="dot" w:pos="8873"/>
+            </w:tabs>
+            <w:rPr>
+              <w:rFonts w:eastAsiaTheme="minorEastAsia"/>
+              <w:noProof/>
+              <w:color w:val="auto"/>
+              <w:kern w:val="0"/>
+              <w:sz w:val="22"/>
+              <w:szCs w:val="22"/>
+            </w:rPr>
+          </w:pPr>
+          <w:hyperlink w:anchor="_Toc83036914" w:history="1">
+            <w:r>
+              <w:rPr>
+                <w:rStyle w:val="Hiperhivatkozs"/>
+                <w:noProof/>
+              </w:rPr>
+              <w:t>Jelszó megadása</w:t>
+            </w:r>
+            <w:r>
+              <w:rPr>
+                <w:noProof/>
+                <w:webHidden/>
+              </w:rPr>
+              <w:tab/>
+            </w:r>
+            <w:r>
+              <w:rPr>
+                <w:noProof/>
+                <w:webHidden/>
+              </w:rPr>
+              <w:fldChar w:fldCharType="begin"/>
+            </w:r>
+            <w:r>
+              <w:rPr>
+                <w:noProof/>
+                <w:webHidden/>
+              </w:rPr>
+              <w:instrText xml:space="preserve"> PAGEREF _Toc83036914 \h </w:instrText>
+            </w:r>
+            <w:r>
+              <w:rPr>
+                <w:noProof/>
+                <w:webHidden/>
+              </w:rPr>
+            </w:r>
+            <w:r>
+              <w:rPr>
+                <w:noProof/>
+                <w:webHidden/>
+              </w:rPr>
+              <w:fldChar w:fldCharType="separate"/>
+            </w:r>
+            <w:r>
+              <w:rPr>
+                <w:noProof/>
+                <w:webHidden/>
+              </w:rPr>
+              <w:t>2</w:t>
+            </w:r>
+            <w:r>
+              <w:rPr>
+                <w:noProof/>
+                <w:webHidden/>
+              </w:rPr>
+              <w:fldChar w:fldCharType="end"/>
+            </w:r>
+          </w:hyperlink>
+        </w:p>
+        <w:p>
+          <w:pPr>
+            <w:pStyle w:val="TJ20"/>
+            <w:tabs>
+              <w:tab w:val="right" w:leader="dot" w:pos="8873"/>
+            </w:tabs>
+            <w:rPr>
+              <w:rFonts w:eastAsiaTheme="minorEastAsia"/>
+              <w:noProof/>
+              <w:color w:val="auto"/>
+              <w:kern w:val="0"/>
+              <w:sz w:val="22"/>
+              <w:szCs w:val="22"/>
+            </w:rPr>
+          </w:pPr>
+          <w:hyperlink w:anchor="_Toc83036915" w:history="1">
+            <w:r>
+              <w:rPr>
+                <w:rStyle w:val="Hiperhivatkozs"/>
+                <w:noProof/>
+              </w:rPr>
+              <w:t>Kimenet</w:t>
+            </w:r>
+            <w:r>
+              <w:rPr>
+                <w:noProof/>
+                <w:webHidden/>
+              </w:rPr>
+              <w:tab/>
+            </w:r>
+            <w:r>
+              <w:rPr>
+                <w:noProof/>
+                <w:webHidden/>
+              </w:rPr>
+              <w:fldChar w:fldCharType="begin"/>
+            </w:r>
+            <w:r>
+              <w:rPr>
+                <w:noProof/>
+                <w:webHidden/>
+              </w:rPr>
+              <w:instrText xml:space="preserve"> PAGEREF _Toc83036915 \h </w:instrText>
+            </w:r>
+            <w:r>
+              <w:rPr>
+                <w:noProof/>
+                <w:webHidden/>
+              </w:rPr>
+            </w:r>
+            <w:r>
+              <w:rPr>
+                <w:noProof/>
+                <w:webHidden/>
+              </w:rPr>
+              <w:fldChar w:fldCharType="separate"/>
+            </w:r>
+            <w:r>
+              <w:rPr>
+                <w:noProof/>
+                <w:webHidden/>
+              </w:rPr>
+              <w:t>2</w:t>
+            </w:r>
+            <w:r>
+              <w:rPr>
+                <w:noProof/>
+                <w:webHidden/>
+              </w:rPr>
+              <w:fldChar w:fldCharType="end"/>
+            </w:r>
+          </w:hyperlink>
+        </w:p>
+        <w:p>
+          <w:pPr>
+            <w:pStyle w:val="TJ30"/>
+            <w:tabs>
+              <w:tab w:val="right" w:leader="dot" w:pos="8873"/>
+            </w:tabs>
+            <w:rPr>
+              <w:rFonts w:eastAsiaTheme="minorEastAsia"/>
+              <w:noProof/>
+              <w:color w:val="auto"/>
+              <w:kern w:val="0"/>
+              <w:sz w:val="22"/>
+              <w:szCs w:val="22"/>
+            </w:rPr>
+          </w:pPr>
+          <w:hyperlink w:anchor="_Toc83036916" w:history="1">
+            <w:r>
+              <w:rPr>
+                <w:rStyle w:val="Hiperhivatkozs"/>
+                <w:noProof/>
+              </w:rPr>
+              <w:t>File kódolása</w:t>
+            </w:r>
+            <w:r>
+              <w:rPr>
+                <w:noProof/>
+                <w:webHidden/>
+              </w:rPr>
+              <w:tab/>
+            </w:r>
+            <w:r>
+              <w:rPr>
+                <w:noProof/>
+                <w:webHidden/>
+              </w:rPr>
+              <w:fldChar w:fldCharType="begin"/>
+            </w:r>
+            <w:r>
+              <w:rPr>
+                <w:noProof/>
+                <w:webHidden/>
+              </w:rPr>
+              <w:instrText xml:space="preserve"> PAGEREF _Toc83036916 \h </w:instrText>
+            </w:r>
+            <w:r>
+              <w:rPr>
+                <w:noProof/>
+                <w:webHidden/>
+              </w:rPr>
+            </w:r>
+            <w:r>
+              <w:rPr>
+                <w:noProof/>
+                <w:webHidden/>
+              </w:rPr>
+              <w:fldChar w:fldCharType="separate"/>
+            </w:r>
+            <w:r>
+              <w:rPr>
+                <w:noProof/>
+                <w:webHidden/>
+              </w:rPr>
+              <w:t>3</w:t>
+            </w:r>
+            <w:r>
+              <w:rPr>
+                <w:noProof/>
+                <w:webHidden/>
+              </w:rPr>
+              <w:fldChar w:fldCharType="end"/>
+            </w:r>
+          </w:hyperlink>
+        </w:p>
+        <w:p>
+          <w:pPr>
+            <w:pStyle w:val="TJ30"/>
+            <w:tabs>
+              <w:tab w:val="right" w:leader="dot" w:pos="8873"/>
+            </w:tabs>
+            <w:rPr>
+              <w:rFonts w:eastAsiaTheme="minorEastAsia"/>
+              <w:noProof/>
+              <w:color w:val="auto"/>
+              <w:kern w:val="0"/>
+              <w:sz w:val="22"/>
+              <w:szCs w:val="22"/>
+            </w:rPr>
+          </w:pPr>
+          <w:hyperlink w:anchor="_Toc83036917" w:history="1">
+            <w:r>
+              <w:rPr>
+                <w:rStyle w:val="Hiperhivatkozs"/>
+                <w:noProof/>
+              </w:rPr>
+              <w:t>File dekódolása</w:t>
+            </w:r>
+            <w:r>
+              <w:rPr>
+                <w:noProof/>
+                <w:webHidden/>
+              </w:rPr>
+              <w:tab/>
+            </w:r>
+            <w:r>
+              <w:rPr>
+                <w:noProof/>
+                <w:webHidden/>
+              </w:rPr>
+              <w:fldChar w:fldCharType="begin"/>
+            </w:r>
+            <w:r>
+              <w:rPr>
+                <w:noProof/>
+                <w:webHidden/>
+              </w:rPr>
+              <w:instrText xml:space="preserve"> PAGEREF _Toc83036917 \h </w:instrText>
+            </w:r>
+            <w:r>
+              <w:rPr>
+                <w:noProof/>
+                <w:webHidden/>
+              </w:rPr>
+            </w:r>
+            <w:r>
+              <w:rPr>
+                <w:noProof/>
+                <w:webHidden/>
+              </w:rPr>
+              <w:fldChar w:fldCharType="separate"/>
+            </w:r>
+            <w:r>
+              <w:rPr>
+                <w:noProof/>
+                <w:webHidden/>
+              </w:rPr>
+              <w:t>3</w:t>
+            </w:r>
+            <w:r>
+              <w:rPr>
+                <w:noProof/>
+                <w:webHidden/>
+              </w:rPr>
+              <w:fldChar w:fldCharType="end"/>
+            </w:r>
+          </w:hyperlink>
+        </w:p>
+        <w:p>
           <w:r>
             <w:rPr>
               <w:b/>
@@ -1144,7 +1436,7 @@
       <w:pPr>
         <w:pStyle w:val="cmsor1"/>
       </w:pPr>
-      <w:bookmarkStart w:id="0" w:name="_Toc82788260"/>
+      <w:bookmarkStart w:id="0" w:name="_Toc83036905"/>
       <w:r>
         <w:lastRenderedPageBreak/>
         <w:t>Program rövid leírása</w:t>
@@ -1155,7 +1447,7 @@
       <w:pPr>
         <w:pStyle w:val="cmsor2"/>
       </w:pPr>
-      <w:bookmarkStart w:id="1" w:name="_Toc82788261"/>
+      <w:bookmarkStart w:id="1" w:name="_Toc83036906"/>
       <w:r>
         <w:t>Vigenére rejtjel</w:t>
       </w:r>
@@ -1163,36 +1455,20 @@
     </w:p>
     <w:p>
       <w:r>
-        <w:t xml:space="preserve">A </w:t>
-      </w:r>
-      <w:proofErr w:type="spellStart"/>
-      <w:r>
-        <w:t>Vigenére</w:t>
-      </w:r>
-      <w:proofErr w:type="spellEnd"/>
-      <w:r>
-        <w:t xml:space="preserve"> kód, vagy rejtjel egy viszonylag </w:t>
+        <w:t xml:space="preserve">A Vigenére kód, vagy rejtjel egy viszonylag </w:t>
       </w:r>
       <w:r>
         <w:t>egyszerűnek</w:t>
       </w:r>
       <w:r>
-        <w:t xml:space="preserve"> számító titkosítási módszer, mely a </w:t>
-      </w:r>
-      <w:proofErr w:type="spellStart"/>
-      <w:r>
-        <w:t>ceasar</w:t>
-      </w:r>
-      <w:proofErr w:type="spellEnd"/>
-      <w:r>
-        <w:t xml:space="preserve"> kódok sorozatára épül. Viszonylag elterjedtebb, mivel maga a kód könnyen megérthető, és alkalmazható.</w:t>
+        <w:t xml:space="preserve"> számító titkosítási módszer, mely a ceasar kódok sorozatára épül. Viszonylag elterjedtebb, mivel maga a kód könnyen megérthető, és alkalmazható.</w:t>
       </w:r>
     </w:p>
     <w:p>
       <w:pPr>
         <w:pStyle w:val="cmsor2"/>
       </w:pPr>
-      <w:bookmarkStart w:id="2" w:name="_Toc82788262"/>
+      <w:bookmarkStart w:id="2" w:name="_Toc83036907"/>
       <w:r>
         <w:t>Ceasar kód</w:t>
       </w:r>
@@ -1200,22 +1476,14 @@
     </w:p>
     <w:p>
       <w:r>
-        <w:t xml:space="preserve">A </w:t>
-      </w:r>
-      <w:proofErr w:type="spellStart"/>
-      <w:r>
-        <w:t>ceasar</w:t>
-      </w:r>
-      <w:proofErr w:type="spellEnd"/>
-      <w:r>
-        <w:t xml:space="preserve"> kód egy olyan betűsor, melyet az ABC alapján hozunk létre, méghozzá úgy, hogy egy bizonyos karakternél elvágjuk az ABC-t, majd a végét az elejére illesztjük, ezáltal az egészet úgymond eltoljuk.</w:t>
+        <w:t>A ceasar kód egy olyan betűsor, melyet az ABC alapján hozunk létre, méghozzá úgy, hogy egy bizonyos karakternél elvágjuk az ABC-t, majd a végét az elejére illesztjük, ezáltal az egészet úgymond eltoljuk.</w:t>
       </w:r>
     </w:p>
     <w:p>
       <w:pPr>
         <w:pStyle w:val="cmsor2"/>
       </w:pPr>
-      <w:bookmarkStart w:id="3" w:name="_Toc82788263"/>
+      <w:bookmarkStart w:id="3" w:name="_Toc83036908"/>
       <w:r>
         <w:t>Program célja</w:t>
       </w:r>
@@ -1223,26 +1491,10 @@
     </w:p>
     <w:p>
       <w:r>
-        <w:t xml:space="preserve">Az általam megírt program, a </w:t>
-      </w:r>
-      <w:proofErr w:type="spellStart"/>
-      <w:r>
-        <w:t>vigenére</w:t>
-      </w:r>
-      <w:proofErr w:type="spellEnd"/>
-      <w:r>
-        <w:t xml:space="preserve"> rejtjel logikáját felhasználva </w:t>
+        <w:t xml:space="preserve">Az általam megírt program, a vigenére rejtjel logikáját felhasználva </w:t>
       </w:r>
       <w:r>
-        <w:t xml:space="preserve"> képes szöveget, vagy file-ok tartalmát </w:t>
-      </w:r>
-      <w:proofErr w:type="spellStart"/>
-      <w:r>
-        <w:t>titkosítani</w:t>
-      </w:r>
-      <w:proofErr w:type="spellEnd"/>
-      <w:r>
-        <w:t>, valamint dekódolni azokat.</w:t>
+        <w:t xml:space="preserve"> képes szöveget, vagy file-ok tartalmát titkosítani, valamint dekódolni azokat.</w:t>
       </w:r>
       <w:r>
         <w:t xml:space="preserve"> Továbbá fontosnak tartottam</w:t>
@@ -1251,13 +1503,8 @@
         <w:t>,</w:t>
       </w:r>
       <w:r>
-        <w:t xml:space="preserve"> hogy a megírt program ne csak azokat a szövegeket tudja </w:t>
+        <w:t xml:space="preserve"> hogy a megírt program ne csak azokat a szövegeket tudja titkosítani</w:t>
       </w:r>
-      <w:proofErr w:type="spellStart"/>
-      <w:r>
-        <w:t>titkosítani</w:t>
-      </w:r>
-      <w:proofErr w:type="spellEnd"/>
       <w:r>
         <w:t xml:space="preserve">, melyek kizárólag az ABC elemeiből állnak, ezért </w:t>
       </w:r>
@@ -1278,15 +1525,10 @@
       </w:r>
     </w:p>
     <w:p>
-      <w:r>
-        <w:t>.</w:t>
-      </w:r>
-    </w:p>
-    <w:p>
       <w:pPr>
         <w:pStyle w:val="cmsor1"/>
       </w:pPr>
-      <w:bookmarkStart w:id="4" w:name="_Toc82788264"/>
+      <w:bookmarkStart w:id="4" w:name="_Toc83036909"/>
       <w:r>
         <w:lastRenderedPageBreak/>
         <w:t>Program működése</w:t>
@@ -1297,7 +1539,7 @@
       <w:pPr>
         <w:pStyle w:val="cmsor2"/>
       </w:pPr>
-      <w:bookmarkStart w:id="5" w:name="_Toc82788265"/>
+      <w:bookmarkStart w:id="5" w:name="_Toc83036910"/>
       <w:r>
         <w:t>Kódolás</w:t>
       </w:r>
@@ -1305,23 +1547,7 @@
     </w:p>
     <w:p>
       <w:r>
-        <w:t xml:space="preserve">Ahhoz, hogy le tudjuk </w:t>
-      </w:r>
-      <w:proofErr w:type="spellStart"/>
-      <w:r>
-        <w:t>titkosítani</w:t>
-      </w:r>
-      <w:proofErr w:type="spellEnd"/>
-      <w:r>
-        <w:t xml:space="preserve"> a megadott szöveget, először be kell kérni a felhasználótól egy jelszót, ami alapján létrehozzuk a </w:t>
-      </w:r>
-      <w:proofErr w:type="spellStart"/>
-      <w:r>
-        <w:t>ceasar</w:t>
-      </w:r>
-      <w:proofErr w:type="spellEnd"/>
-      <w:r>
-        <w:t xml:space="preserve"> sorokat az előre megadott karaktersorból. </w:t>
+        <w:t xml:space="preserve">Ahhoz, hogy le tudjuk titkosítani a megadott szöveget, először be kell kérni a felhasználótól egy jelszót, ami alapján létrehozzuk a ceasar sorokat az előre megadott karaktersorból. </w:t>
       </w:r>
     </w:p>
     <w:p>
@@ -1350,15 +1576,7 @@
         </w:numPr>
       </w:pPr>
       <w:r>
-        <w:t xml:space="preserve">Az adott </w:t>
-      </w:r>
-      <w:proofErr w:type="spellStart"/>
-      <w:r>
-        <w:t>ceasar</w:t>
-      </w:r>
-      <w:proofErr w:type="spellEnd"/>
-      <w:r>
-        <w:t xml:space="preserve"> sorból kiválasztja az adott pozíciójú karaktert</w:t>
+        <w:t>Az adott ceasar sorból kiválasztja az adott pozíciójú karaktert</w:t>
       </w:r>
     </w:p>
     <w:p>
@@ -1370,11 +1588,7 @@
         </w:numPr>
       </w:pPr>
       <w:r>
-        <w:t xml:space="preserve">Ezt a karaktert hozzáfűzi a visszaadni kívánt </w:t>
-      </w:r>
-      <w:proofErr w:type="spellStart"/>
-      <w:r>
-        <w:t>string</w:t>
+        <w:t>Ezt a karaktert hozzáfűzi a visszaadni kívánt string</w:t>
       </w:r>
       <w:r>
         <w:t>-</w:t>
@@ -1382,13 +1596,12 @@
       <w:r>
         <w:t>hez</w:t>
       </w:r>
-      <w:proofErr w:type="spellEnd"/>
     </w:p>
     <w:p>
       <w:pPr>
         <w:pStyle w:val="cmsor2"/>
       </w:pPr>
-      <w:bookmarkStart w:id="6" w:name="_Toc82788266"/>
+      <w:bookmarkStart w:id="6" w:name="_Toc83036911"/>
       <w:r>
         <w:t>Dekódolás</w:t>
       </w:r>
@@ -1396,15 +1609,7 @@
     </w:p>
     <w:p>
       <w:r>
-        <w:t xml:space="preserve">Alapértelmezetten a programot két féle képpen lehet elindítani. A normál módú indítással lehet </w:t>
-      </w:r>
-      <w:proofErr w:type="spellStart"/>
-      <w:r>
-        <w:t>titkosítani</w:t>
-      </w:r>
-      <w:proofErr w:type="spellEnd"/>
-      <w:r>
-        <w:t xml:space="preserve"> a kívánt szöveget, viszont ha a –d kapcsolót használja az ember, akkor a program dekódoló funkciója indul el. </w:t>
+        <w:t xml:space="preserve">Alapértelmezetten a programot két féle képpen lehet elindítani. A normál módú indítással lehet titkosítani a kívánt szöveget, viszont ha a –d kapcsolót használja az ember, akkor a program dekódoló funkciója indul el. </w:t>
       </w:r>
     </w:p>
     <w:p>
@@ -1416,7 +1621,7 @@
       <w:pPr>
         <w:pStyle w:val="cmsor2"/>
       </w:pPr>
-      <w:bookmarkStart w:id="7" w:name="_Toc82788267"/>
+      <w:bookmarkStart w:id="7" w:name="_Toc83036912"/>
       <w:r>
         <w:t>File kódolása</w:t>
       </w:r>
@@ -1424,14 +1629,14 @@
     </w:p>
     <w:p>
       <w:r>
-        <w:t>Ha egy bizonyos file tartalmát szeretnénk lekódolni, akkor erre a -f kapcsolóval van lehetőségünk. Ebben az esetben a program egyszerűen beolvassa a felhasználótól a kódolni kívánt file-t, tartalmát elmenti egy változóba, amelyen végrehajtja a korábban leírt kódolási folyamatot, majd létrehoz egy .VIG kiterjesztésű lekódolt file-t.</w:t>
+        <w:t>Ha egy bizonyos file tartalmát szeretnénk titkosítani, akkor erre a –f kapcsolóval van lehetőségünk. Ebben az esetben szükséges megadni a kapcsoló után a file nevét, melyet titkosítani szeretnénk. A program ennek a file-nak a tartalmát elmenti egy változóba, amelyen végrehajtja a korábban leírt kódolási folyamatot. Az eredményt kiírja egy .vig kiterjesztésű file-ba.</w:t>
       </w:r>
     </w:p>
     <w:p>
       <w:pPr>
         <w:pStyle w:val="cmsor2"/>
       </w:pPr>
-      <w:bookmarkStart w:id="8" w:name="_Toc82788268"/>
+      <w:bookmarkStart w:id="8" w:name="_Toc83036913"/>
       <w:r>
         <w:t>File dekódolása</w:t>
       </w:r>
@@ -1439,15 +1644,138 @@
     </w:p>
     <w:p>
       <w:r>
-        <w:t>Természetesen a -d és -f kapcsolók együttes használata lehetővé teszi, hogy egy .VIG kiterjesztésű lekódolt file-t dekódoljunk. Ugyan úgy, mint a file lekódolásánál, meg kell adni a szükséges file-t, majd a dekódolás alapján dekódolja, és az eredményt kiírja egy file-</w:t>
+        <w:t xml:space="preserve">Ha egy .vig kiterjesztésű file tartalmát szeretnénk dekódolni, akkor a –f kapcsolóval meg kell adni a programnak az adott file-t, majd a –d kapcsolóval dekódoló módban tudjuk elindítani a programot. A végeredményt ebben az esetben szintén egy file-ba menti a program. </w:t>
       </w:r>
-      <w:proofErr w:type="spellStart"/>
+    </w:p>
+    <w:p>
+      <w:pPr>
+        <w:pStyle w:val="cmsor2"/>
+      </w:pPr>
+      <w:bookmarkStart w:id="9" w:name="_Toc83036914"/>
       <w:r>
-        <w:t>ba</w:t>
+        <w:t>Jelszó</w:t>
       </w:r>
-      <w:proofErr w:type="spellEnd"/>
       <w:r>
-        <w:t>.</w:t>
+        <w:t xml:space="preserve"> megadása</w:t>
+      </w:r>
+      <w:bookmarkEnd w:id="9"/>
+    </w:p>
+    <w:p>
+      <w:r>
+        <w:t xml:space="preserve">Alapértelmezetten ha elindítjuk a kódot, </w:t>
+      </w:r>
+      <w:r>
+        <w:t>az első dolog amit a program bekér az a jelszó. Ha program indításnál a –p kapcsolót használjuk, akkor azzal meg tudjuk adni, hogy mi legyen ez a jelszó.  Ezen kívül –s kapcsolóval lehetőségünk van jelszó file megadására, így a jelszót be tudjuk olvasni egy fileból is.</w:t>
+      </w:r>
+    </w:p>
+    <w:p>
+      <w:pPr>
+        <w:pStyle w:val="cmsor2"/>
+      </w:pPr>
+      <w:bookmarkStart w:id="10" w:name="_Toc83036915"/>
+      <w:r>
+        <w:t>Kimenet</w:t>
+      </w:r>
+      <w:bookmarkEnd w:id="10"/>
+    </w:p>
+    <w:p>
+      <w:r>
+        <w:t xml:space="preserve">Program indításánál a felhasználónak lehetősége van megadni a kimeneti file nevét. Erre a programnak nincs feltétlen szüksége, </w:t>
+      </w:r>
+      <w:r>
+        <w:t>így ha ez nem történik meg, akkor generál magának egy elnevezést. A kimeneti file neve az alábbi elven jön létre a különböző esetekben.</w:t>
+      </w:r>
+    </w:p>
+    <w:p>
+      <w:pPr>
+        <w:pStyle w:val="cmsor3"/>
+      </w:pPr>
+      <w:bookmarkStart w:id="11" w:name="_Toc83036916"/>
+      <w:r>
+        <w:lastRenderedPageBreak/>
+        <w:t>File kódolása</w:t>
+      </w:r>
+      <w:bookmarkEnd w:id="11"/>
+    </w:p>
+    <w:p>
+      <w:pPr>
+        <w:pStyle w:val="Listaszerbekezds"/>
+        <w:numPr>
+          <w:ilvl w:val="0"/>
+          <w:numId w:val="27"/>
+        </w:numPr>
+      </w:pPr>
+      <w:r>
+        <w:t>Ha nincs megadva kimeneti file, akkor a program a bemeneti file nevéhez fűz egy .vig végződést.</w:t>
+      </w:r>
+    </w:p>
+    <w:p>
+      <w:pPr>
+        <w:pStyle w:val="Listaszerbekezds"/>
+        <w:numPr>
+          <w:ilvl w:val="0"/>
+          <w:numId w:val="27"/>
+        </w:numPr>
+      </w:pPr>
+      <w:r>
+        <w:t>Ha van kimeneti file megadva, akkor egyértelműen az lesz a kimeneti file neve</w:t>
+      </w:r>
+    </w:p>
+    <w:p>
+      <w:r>
+        <w:t>Maga a program ragaszkodni fog ahhoz, hogy a kimeneti file kódolás esetén .vig-re végződjön, így ha a megadott kimeneti file nem .vig-re fégződik, akkor azt hozzáfűzi a végéhez.</w:t>
+      </w:r>
+    </w:p>
+    <w:p>
+      <w:pPr>
+        <w:pStyle w:val="cmsor3"/>
+      </w:pPr>
+      <w:bookmarkStart w:id="12" w:name="_Toc83036917"/>
+      <w:r>
+        <w:t>File dekódolása</w:t>
+      </w:r>
+      <w:bookmarkEnd w:id="12"/>
+    </w:p>
+    <w:p>
+      <w:pPr>
+        <w:pStyle w:val="Listaszerbekezds"/>
+        <w:numPr>
+          <w:ilvl w:val="0"/>
+          <w:numId w:val="28"/>
+        </w:numPr>
+      </w:pPr>
+      <w:r>
+        <w:t>Ha nincs megadva kimeneti file, akkor a program a bemeneti file nevéről levágja a .vig végződést</w:t>
+      </w:r>
+      <w:r>
+        <w:t xml:space="preserve"> (feltéve, hogy vig file-ról van szó)</w:t>
+      </w:r>
+    </w:p>
+    <w:p>
+      <w:pPr>
+        <w:pStyle w:val="Listaszerbekezds"/>
+        <w:numPr>
+          <w:ilvl w:val="0"/>
+          <w:numId w:val="28"/>
+        </w:numPr>
+      </w:pPr>
+      <w:r>
+        <w:t>Ha a bemene</w:t>
+      </w:r>
+      <w:r>
+        <w:t>ti file nem egy vig file, és nincs megadva kimeneti file, akkor a bemeneti file nevéhez hozzáfűzi a .org végződést.</w:t>
+      </w:r>
+    </w:p>
+    <w:p>
+      <w:pPr>
+        <w:pStyle w:val="Listaszerbekezds"/>
+        <w:numPr>
+          <w:ilvl w:val="0"/>
+          <w:numId w:val="28"/>
+        </w:numPr>
+      </w:pPr>
+      <w:r>
+        <w:t>Ha van kimeneti file megadva, akkor az lesz a kimeneti file neve</w:t>
       </w:r>
     </w:p>
     <w:sectPr>
@@ -1510,7 +1838,7 @@
       <w:rPr>
         <w:noProof/>
       </w:rPr>
-      <w:t>6</w:t>
+      <w:t>3</w:t>
     </w:r>
     <w:r>
       <w:fldChar w:fldCharType="end"/>
@@ -1583,27 +1911,14 @@
     <w:r>
       <w:instrText>&lt;&gt; “Error*” “</w:instrText>
     </w:r>
-    <w:r>
-      <w:fldChar w:fldCharType="begin"/>
-    </w:r>
-    <w:r>
-      <w:instrText xml:space="preserve"> STYLEREF  "címsor 1" </w:instrText>
-    </w:r>
-    <w:r>
-      <w:fldChar w:fldCharType="separate"/>
-    </w:r>
-    <w:r>
-      <w:rPr>
-        <w:noProof/>
-      </w:rPr>
-      <w:instrText>Program működése</w:instrText>
-    </w:r>
-    <w:r>
-      <w:rPr>
-        <w:noProof/>
-      </w:rPr>
-      <w:fldChar w:fldCharType="end"/>
-    </w:r>
+    <w:fldSimple w:instr=" STYLEREF  &quot;címsor 1&quot; ">
+      <w:r>
+        <w:rPr>
+          <w:noProof/>
+        </w:rPr>
+        <w:instrText>Program működése</w:instrText>
+      </w:r>
+    </w:fldSimple>
     <w:r>
       <w:fldChar w:fldCharType="separate"/>
     </w:r>
@@ -1932,6 +2247,232 @@
     </w:lvl>
   </w:abstractNum>
   <w:abstractNum w:abstractNumId="12" w15:restartNumberingAfterBreak="0">
+    <w:nsid w:val="211B3827"/>
+    <w:multiLevelType w:val="hybridMultilevel"/>
+    <w:tmpl w:val="EE303166"/>
+    <w:lvl w:ilvl="0" w:tplc="040E0001">
+      <w:start w:val="1"/>
+      <w:numFmt w:val="bullet"/>
+      <w:lvlText w:val=""/>
+      <w:lvlJc w:val="left"/>
+      <w:pPr>
+        <w:ind w:left="720" w:hanging="360"/>
+      </w:pPr>
+      <w:rPr>
+        <w:rFonts w:ascii="Symbol" w:hAnsi="Symbol" w:hint="default"/>
+      </w:rPr>
+    </w:lvl>
+    <w:lvl w:ilvl="1" w:tplc="040E0003" w:tentative="1">
+      <w:start w:val="1"/>
+      <w:numFmt w:val="bullet"/>
+      <w:lvlText w:val="o"/>
+      <w:lvlJc w:val="left"/>
+      <w:pPr>
+        <w:ind w:left="1440" w:hanging="360"/>
+      </w:pPr>
+      <w:rPr>
+        <w:rFonts w:ascii="Courier New" w:hAnsi="Courier New" w:cs="Courier New" w:hint="default"/>
+      </w:rPr>
+    </w:lvl>
+    <w:lvl w:ilvl="2" w:tplc="040E0005" w:tentative="1">
+      <w:start w:val="1"/>
+      <w:numFmt w:val="bullet"/>
+      <w:lvlText w:val=""/>
+      <w:lvlJc w:val="left"/>
+      <w:pPr>
+        <w:ind w:left="2160" w:hanging="360"/>
+      </w:pPr>
+      <w:rPr>
+        <w:rFonts w:ascii="Wingdings" w:hAnsi="Wingdings" w:hint="default"/>
+      </w:rPr>
+    </w:lvl>
+    <w:lvl w:ilvl="3" w:tplc="040E0001" w:tentative="1">
+      <w:start w:val="1"/>
+      <w:numFmt w:val="bullet"/>
+      <w:lvlText w:val=""/>
+      <w:lvlJc w:val="left"/>
+      <w:pPr>
+        <w:ind w:left="2880" w:hanging="360"/>
+      </w:pPr>
+      <w:rPr>
+        <w:rFonts w:ascii="Symbol" w:hAnsi="Symbol" w:hint="default"/>
+      </w:rPr>
+    </w:lvl>
+    <w:lvl w:ilvl="4" w:tplc="040E0003" w:tentative="1">
+      <w:start w:val="1"/>
+      <w:numFmt w:val="bullet"/>
+      <w:lvlText w:val="o"/>
+      <w:lvlJc w:val="left"/>
+      <w:pPr>
+        <w:ind w:left="3600" w:hanging="360"/>
+      </w:pPr>
+      <w:rPr>
+        <w:rFonts w:ascii="Courier New" w:hAnsi="Courier New" w:cs="Courier New" w:hint="default"/>
+      </w:rPr>
+    </w:lvl>
+    <w:lvl w:ilvl="5" w:tplc="040E0005" w:tentative="1">
+      <w:start w:val="1"/>
+      <w:numFmt w:val="bullet"/>
+      <w:lvlText w:val=""/>
+      <w:lvlJc w:val="left"/>
+      <w:pPr>
+        <w:ind w:left="4320" w:hanging="360"/>
+      </w:pPr>
+      <w:rPr>
+        <w:rFonts w:ascii="Wingdings" w:hAnsi="Wingdings" w:hint="default"/>
+      </w:rPr>
+    </w:lvl>
+    <w:lvl w:ilvl="6" w:tplc="040E0001" w:tentative="1">
+      <w:start w:val="1"/>
+      <w:numFmt w:val="bullet"/>
+      <w:lvlText w:val=""/>
+      <w:lvlJc w:val="left"/>
+      <w:pPr>
+        <w:ind w:left="5040" w:hanging="360"/>
+      </w:pPr>
+      <w:rPr>
+        <w:rFonts w:ascii="Symbol" w:hAnsi="Symbol" w:hint="default"/>
+      </w:rPr>
+    </w:lvl>
+    <w:lvl w:ilvl="7" w:tplc="040E0003" w:tentative="1">
+      <w:start w:val="1"/>
+      <w:numFmt w:val="bullet"/>
+      <w:lvlText w:val="o"/>
+      <w:lvlJc w:val="left"/>
+      <w:pPr>
+        <w:ind w:left="5760" w:hanging="360"/>
+      </w:pPr>
+      <w:rPr>
+        <w:rFonts w:ascii="Courier New" w:hAnsi="Courier New" w:cs="Courier New" w:hint="default"/>
+      </w:rPr>
+    </w:lvl>
+    <w:lvl w:ilvl="8" w:tplc="040E0005" w:tentative="1">
+      <w:start w:val="1"/>
+      <w:numFmt w:val="bullet"/>
+      <w:lvlText w:val=""/>
+      <w:lvlJc w:val="left"/>
+      <w:pPr>
+        <w:ind w:left="6480" w:hanging="360"/>
+      </w:pPr>
+      <w:rPr>
+        <w:rFonts w:ascii="Wingdings" w:hAnsi="Wingdings" w:hint="default"/>
+      </w:rPr>
+    </w:lvl>
+  </w:abstractNum>
+  <w:abstractNum w:abstractNumId="13" w15:restartNumberingAfterBreak="0">
+    <w:nsid w:val="222F1A3C"/>
+    <w:multiLevelType w:val="hybridMultilevel"/>
+    <w:tmpl w:val="3C68B994"/>
+    <w:lvl w:ilvl="0" w:tplc="040E0001">
+      <w:start w:val="1"/>
+      <w:numFmt w:val="bullet"/>
+      <w:lvlText w:val=""/>
+      <w:lvlJc w:val="left"/>
+      <w:pPr>
+        <w:ind w:left="720" w:hanging="360"/>
+      </w:pPr>
+      <w:rPr>
+        <w:rFonts w:ascii="Symbol" w:hAnsi="Symbol" w:hint="default"/>
+      </w:rPr>
+    </w:lvl>
+    <w:lvl w:ilvl="1" w:tplc="040E0003" w:tentative="1">
+      <w:start w:val="1"/>
+      <w:numFmt w:val="bullet"/>
+      <w:lvlText w:val="o"/>
+      <w:lvlJc w:val="left"/>
+      <w:pPr>
+        <w:ind w:left="1440" w:hanging="360"/>
+      </w:pPr>
+      <w:rPr>
+        <w:rFonts w:ascii="Courier New" w:hAnsi="Courier New" w:cs="Courier New" w:hint="default"/>
+      </w:rPr>
+    </w:lvl>
+    <w:lvl w:ilvl="2" w:tplc="040E0005" w:tentative="1">
+      <w:start w:val="1"/>
+      <w:numFmt w:val="bullet"/>
+      <w:lvlText w:val=""/>
+      <w:lvlJc w:val="left"/>
+      <w:pPr>
+        <w:ind w:left="2160" w:hanging="360"/>
+      </w:pPr>
+      <w:rPr>
+        <w:rFonts w:ascii="Wingdings" w:hAnsi="Wingdings" w:hint="default"/>
+      </w:rPr>
+    </w:lvl>
+    <w:lvl w:ilvl="3" w:tplc="040E0001" w:tentative="1">
+      <w:start w:val="1"/>
+      <w:numFmt w:val="bullet"/>
+      <w:lvlText w:val=""/>
+      <w:lvlJc w:val="left"/>
+      <w:pPr>
+        <w:ind w:left="2880" w:hanging="360"/>
+      </w:pPr>
+      <w:rPr>
+        <w:rFonts w:ascii="Symbol" w:hAnsi="Symbol" w:hint="default"/>
+      </w:rPr>
+    </w:lvl>
+    <w:lvl w:ilvl="4" w:tplc="040E0003" w:tentative="1">
+      <w:start w:val="1"/>
+      <w:numFmt w:val="bullet"/>
+      <w:lvlText w:val="o"/>
+      <w:lvlJc w:val="left"/>
+      <w:pPr>
+        <w:ind w:left="3600" w:hanging="360"/>
+      </w:pPr>
+      <w:rPr>
+        <w:rFonts w:ascii="Courier New" w:hAnsi="Courier New" w:cs="Courier New" w:hint="default"/>
+      </w:rPr>
+    </w:lvl>
+    <w:lvl w:ilvl="5" w:tplc="040E0005" w:tentative="1">
+      <w:start w:val="1"/>
+      <w:numFmt w:val="bullet"/>
+      <w:lvlText w:val=""/>
+      <w:lvlJc w:val="left"/>
+      <w:pPr>
+        <w:ind w:left="4320" w:hanging="360"/>
+      </w:pPr>
+      <w:rPr>
+        <w:rFonts w:ascii="Wingdings" w:hAnsi="Wingdings" w:hint="default"/>
+      </w:rPr>
+    </w:lvl>
+    <w:lvl w:ilvl="6" w:tplc="040E0001" w:tentative="1">
+      <w:start w:val="1"/>
+      <w:numFmt w:val="bullet"/>
+      <w:lvlText w:val=""/>
+      <w:lvlJc w:val="left"/>
+      <w:pPr>
+        <w:ind w:left="5040" w:hanging="360"/>
+      </w:pPr>
+      <w:rPr>
+        <w:rFonts w:ascii="Symbol" w:hAnsi="Symbol" w:hint="default"/>
+      </w:rPr>
+    </w:lvl>
+    <w:lvl w:ilvl="7" w:tplc="040E0003" w:tentative="1">
+      <w:start w:val="1"/>
+      <w:numFmt w:val="bullet"/>
+      <w:lvlText w:val="o"/>
+      <w:lvlJc w:val="left"/>
+      <w:pPr>
+        <w:ind w:left="5760" w:hanging="360"/>
+      </w:pPr>
+      <w:rPr>
+        <w:rFonts w:ascii="Courier New" w:hAnsi="Courier New" w:cs="Courier New" w:hint="default"/>
+      </w:rPr>
+    </w:lvl>
+    <w:lvl w:ilvl="8" w:tplc="040E0005" w:tentative="1">
+      <w:start w:val="1"/>
+      <w:numFmt w:val="bullet"/>
+      <w:lvlText w:val=""/>
+      <w:lvlJc w:val="left"/>
+      <w:pPr>
+        <w:ind w:left="6480" w:hanging="360"/>
+      </w:pPr>
+      <w:rPr>
+        <w:rFonts w:ascii="Wingdings" w:hAnsi="Wingdings" w:hint="default"/>
+      </w:rPr>
+    </w:lvl>
+  </w:abstractNum>
+  <w:abstractNum w:abstractNumId="14" w15:restartNumberingAfterBreak="0">
     <w:nsid w:val="24DA7F73"/>
     <w:multiLevelType w:val="multilevel"/>
     <w:tmpl w:val="0409001D"/>
@@ -2017,7 +2558,7 @@
       </w:pPr>
     </w:lvl>
   </w:abstractNum>
-  <w:abstractNum w:abstractNumId="13" w15:restartNumberingAfterBreak="0">
+  <w:abstractNum w:abstractNumId="15" w15:restartNumberingAfterBreak="0">
     <w:nsid w:val="354B48EA"/>
     <w:multiLevelType w:val="hybridMultilevel"/>
     <w:tmpl w:val="E766E18C"/>
@@ -2103,7 +2644,7 @@
       </w:pPr>
     </w:lvl>
   </w:abstractNum>
-  <w:abstractNum w:abstractNumId="14" w15:restartNumberingAfterBreak="0">
+  <w:abstractNum w:abstractNumId="16" w15:restartNumberingAfterBreak="0">
     <w:nsid w:val="3619179F"/>
     <w:multiLevelType w:val="hybridMultilevel"/>
     <w:tmpl w:val="D764ACD2"/>
@@ -2219,7 +2760,7 @@
       </w:rPr>
     </w:lvl>
   </w:abstractNum>
-  <w:abstractNum w:abstractNumId="15" w15:restartNumberingAfterBreak="0">
+  <w:abstractNum w:abstractNumId="17" w15:restartNumberingAfterBreak="0">
     <w:nsid w:val="367F6A45"/>
     <w:multiLevelType w:val="multilevel"/>
     <w:tmpl w:val="80C0D6D2"/>
@@ -2338,7 +2879,7 @@
       </w:rPr>
     </w:lvl>
   </w:abstractNum>
-  <w:abstractNum w:abstractNumId="16" w15:restartNumberingAfterBreak="0">
+  <w:abstractNum w:abstractNumId="18" w15:restartNumberingAfterBreak="0">
     <w:nsid w:val="55432159"/>
     <w:multiLevelType w:val="hybridMultilevel"/>
     <w:tmpl w:val="3B62AC34"/>
@@ -2451,7 +2992,7 @@
       </w:rPr>
     </w:lvl>
   </w:abstractNum>
-  <w:abstractNum w:abstractNumId="17" w15:restartNumberingAfterBreak="0">
+  <w:abstractNum w:abstractNumId="19" w15:restartNumberingAfterBreak="0">
     <w:nsid w:val="5FB27CE5"/>
     <w:multiLevelType w:val="multilevel"/>
     <w:tmpl w:val="0409001D"/>
@@ -2537,7 +3078,7 @@
       </w:pPr>
     </w:lvl>
   </w:abstractNum>
-  <w:abstractNum w:abstractNumId="18" w15:restartNumberingAfterBreak="0">
+  <w:abstractNum w:abstractNumId="20" w15:restartNumberingAfterBreak="0">
     <w:nsid w:val="77E67DFF"/>
     <w:multiLevelType w:val="hybridMultilevel"/>
     <w:tmpl w:val="D53E6DBE"/>
@@ -2681,7 +3222,7 @@
     <w:abstractNumId w:val="0"/>
   </w:num>
   <w:num w:numId="11">
-    <w:abstractNumId w:val="14"/>
+    <w:abstractNumId w:val="16"/>
   </w:num>
   <w:num w:numId="12">
     <w:abstractNumId w:val="9"/>
@@ -2702,10 +3243,10 @@
     </w:lvlOverride>
   </w:num>
   <w:num w:numId="15">
-    <w:abstractNumId w:val="12"/>
+    <w:abstractNumId w:val="14"/>
   </w:num>
   <w:num w:numId="16">
-    <w:abstractNumId w:val="17"/>
+    <w:abstractNumId w:val="19"/>
   </w:num>
   <w:num w:numId="17">
     <w:abstractNumId w:val="11"/>
@@ -2714,7 +3255,7 @@
     <w:abstractNumId w:val="10"/>
   </w:num>
   <w:num w:numId="19">
-    <w:abstractNumId w:val="15"/>
+    <w:abstractNumId w:val="17"/>
   </w:num>
   <w:num w:numId="20">
     <w:abstractNumId w:val="9"/>
@@ -2735,13 +3276,19 @@
     </w:lvlOverride>
   </w:num>
   <w:num w:numId="24">
-    <w:abstractNumId w:val="13"/>
+    <w:abstractNumId w:val="15"/>
   </w:num>
   <w:num w:numId="25">
-    <w:abstractNumId w:val="16"/>
+    <w:abstractNumId w:val="18"/>
   </w:num>
   <w:num w:numId="26">
-    <w:abstractNumId w:val="18"/>
+    <w:abstractNumId w:val="20"/>
+  </w:num>
+  <w:num w:numId="27">
+    <w:abstractNumId w:val="12"/>
+  </w:num>
+  <w:num w:numId="28">
+    <w:abstractNumId w:val="13"/>
   </w:num>
 </w:numbering>
 </file>
@@ -2868,7 +3415,6 @@
     <w:lsdException w:name="HTML Sample" w:semiHidden="1" w:unhideWhenUsed="1"/>
     <w:lsdException w:name="HTML Typewriter" w:semiHidden="1" w:unhideWhenUsed="1"/>
     <w:lsdException w:name="HTML Variable" w:semiHidden="1" w:unhideWhenUsed="1"/>
-    <w:lsdException w:name="Normal Table" w:semiHidden="1" w:unhideWhenUsed="1"/>
     <w:lsdException w:name="annotation subject" w:semiHidden="1" w:unhideWhenUsed="1"/>
     <w:lsdException w:name="No List" w:semiHidden="1" w:unhideWhenUsed="1"/>
     <w:lsdException w:name="Outline List 1" w:semiHidden="1" w:unhideWhenUsed="1"/>
@@ -2911,11 +3457,8 @@
     <w:lsdException w:name="Table Contemporary" w:semiHidden="1" w:unhideWhenUsed="1"/>
     <w:lsdException w:name="Table Elegant" w:semiHidden="1" w:unhideWhenUsed="1"/>
     <w:lsdException w:name="Table Professional" w:semiHidden="1" w:unhideWhenUsed="1"/>
-    <w:lsdException w:name="Table Subtle 1" w:semiHidden="1" w:unhideWhenUsed="1"/>
     <w:lsdException w:name="Table Subtle 2" w:semiHidden="1" w:unhideWhenUsed="1"/>
     <w:lsdException w:name="Table Web 1" w:semiHidden="1" w:unhideWhenUsed="1"/>
-    <w:lsdException w:name="Table Web 2" w:semiHidden="1" w:unhideWhenUsed="1"/>
-    <w:lsdException w:name="Table Web 3" w:semiHidden="1" w:unhideWhenUsed="1"/>
     <w:lsdException w:name="Balloon Text" w:semiHidden="1" w:unhideWhenUsed="1"/>
     <w:lsdException w:name="Table Grid" w:uiPriority="59"/>
     <w:lsdException w:name="Table Theme" w:semiHidden="1" w:unhideWhenUsed="1"/>
@@ -18486,6 +19029,19 @@
       <w:color w:val="646464" w:themeColor="hyperlink"/>
       <w:u w:val="single"/>
     </w:rPr>
+  </w:style>
+  <w:style w:type="paragraph" w:styleId="TJ30">
+    <w:name w:val="toc 3"/>
+    <w:basedOn w:val="Norml"/>
+    <w:next w:val="Norml"/>
+    <w:autoRedefine/>
+    <w:uiPriority w:val="39"/>
+    <w:unhideWhenUsed/>
+    <w:rsid w:val="006B0BF6"/>
+    <w:pPr>
+      <w:spacing w:after="100"/>
+      <w:ind w:left="400"/>
+    </w:pPr>
   </w:style>
 </w:styles>
 </file>
@@ -18787,7 +19343,9 @@
 </file>
 
 <file path=customXml/item2.xml><?xml version="1.0" encoding="utf-8"?>
-<b:Sources xmlns:b="http://schemas.openxmlformats.org/officeDocument/2006/bibliography" SelectedStyle="\APA.XSL" StyleName="APA"/>
+<mappings xmlns="http://schemas.microsoft.com/pics">
+  <picture>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</picture>
+</mappings>
 </file>
 
 <file path=customXml/item3.xml><?xml version="1.0" encoding="utf-8"?>
@@ -18800,9 +19358,7 @@
 </file>
 
 <file path=customXml/item4.xml><?xml version="1.0" encoding="utf-8"?>
-<mappings xmlns="http://schemas.microsoft.com/pics">
-  <picture>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</picture>
-</mappings>
+<b:Sources xmlns:b="http://schemas.openxmlformats.org/officeDocument/2006/bibliography" SelectedStyle="\APA.XSL" StyleName="APA"/>
 </file>
 
 <file path=customXml/itemProps1.xml><?xml version="1.0" encoding="utf-8"?>
@@ -18814,9 +19370,9 @@
 </file>
 
 <file path=customXml/itemProps2.xml><?xml version="1.0" encoding="utf-8"?>
-<ds:datastoreItem xmlns:ds="http://schemas.openxmlformats.org/officeDocument/2006/customXml" ds:itemID="{888BEA89-25E5-47F6-9AFF-A46F9FAA18AD}">
+<ds:datastoreItem xmlns:ds="http://schemas.openxmlformats.org/officeDocument/2006/customXml" ds:itemID="{F679E4D8-73D9-412D-B716-777944E71373}">
   <ds:schemaRefs>
-    <ds:schemaRef ds:uri="http://schemas.openxmlformats.org/officeDocument/2006/bibliography"/>
+    <ds:schemaRef ds:uri="http://schemas.microsoft.com/pics"/>
   </ds:schemaRefs>
 </ds:datastoreItem>
 </file>
@@ -18830,9 +19386,9 @@
 </file>
 
 <file path=customXml/itemProps4.xml><?xml version="1.0" encoding="utf-8"?>
-<ds:datastoreItem xmlns:ds="http://schemas.openxmlformats.org/officeDocument/2006/customXml" ds:itemID="{F679E4D8-73D9-412D-B716-777944E71373}">
+<ds:datastoreItem xmlns:ds="http://schemas.openxmlformats.org/officeDocument/2006/customXml" ds:itemID="{A867262C-571C-46A7-AF20-1C9A96188CE0}">
   <ds:schemaRefs>
-    <ds:schemaRef ds:uri="http://schemas.microsoft.com/pics"/>
+    <ds:schemaRef ds:uri="http://schemas.openxmlformats.org/officeDocument/2006/bibliography"/>
   </ds:schemaRefs>
 </ds:datastoreItem>
 </file>
</xml_diff>